<commit_message>
Updates to week 3 assignment
</commit_message>
<xml_diff>
--- a/Week-03-Career-Services-Instructions-2.docx
+++ b/Week-03-Career-Services-Instructions-2.docx
@@ -331,6 +331,20 @@
           <w:szCs w:val="24"/>
         </w:rPr>
         <w:t>Link to Recorded Elevator Pitch:</w:t>
+      </w:r>
+      <w:r>
+        <w:rPr>
+          <w:b/>
+          <w:szCs w:val="24"/>
+        </w:rPr>
+        <w:t xml:space="preserve"> </w:t>
+      </w:r>
+      <w:r>
+        <w:rPr>
+          <w:b/>
+          <w:szCs w:val="24"/>
+        </w:rPr>
+        <w:t>https://youtu.be/OXFriTXZ2FU</w:t>
       </w:r>
     </w:p>
     <w:p>

</xml_diff>